<commit_message>
added insert list item with POST
</commit_message>
<xml_diff>
--- a/http request.docx
+++ b/http request.docx
@@ -728,6 +728,596 @@
           <w:szCs w:val="24"/>
         </w:rPr>
         <w:lastRenderedPageBreak/>
+        <w:t xml:space="preserve">Insert new </w:t>
+      </w:r>
+      <w:r>
+        <w:rPr>
+          <w:rFonts w:ascii="Amasis MT Pro Black" w:eastAsia="Times New Roman" w:hAnsi="Amasis MT Pro Black" w:cs="Times New Roman"/>
+          <w:color w:val="000000"/>
+          <w:sz w:val="24"/>
+          <w:szCs w:val="24"/>
+        </w:rPr>
+        <w:t>SP list item</w:t>
+      </w:r>
+      <w:r>
+        <w:rPr>
+          <w:rFonts w:ascii="Amasis MT Pro Black" w:eastAsia="Times New Roman" w:hAnsi="Amasis MT Pro Black" w:cs="Times New Roman"/>
+          <w:color w:val="000000"/>
+          <w:sz w:val="24"/>
+          <w:szCs w:val="24"/>
+        </w:rPr>
+        <w:t xml:space="preserve"> – using POST Method</w:t>
+      </w:r>
+    </w:p>
+    <w:p>
+      <w:pPr>
+        <w:shd w:val="clear" w:color="auto" w:fill="FFFFFE"/>
+        <w:spacing w:after="0" w:line="270" w:lineRule="atLeast"/>
+        <w:rPr>
+          <w:rFonts w:ascii="Amasis MT Pro Black" w:eastAsia="Times New Roman" w:hAnsi="Amasis MT Pro Black" w:cs="Times New Roman"/>
+          <w:color w:val="000000"/>
+          <w:sz w:val="24"/>
+          <w:szCs w:val="24"/>
+        </w:rPr>
+      </w:pPr>
+    </w:p>
+    <w:p>
+      <w:pPr>
+        <w:shd w:val="clear" w:color="auto" w:fill="FFFFFE"/>
+        <w:spacing w:after="0" w:line="270" w:lineRule="atLeast"/>
+        <w:rPr>
+          <w:rFonts w:ascii="Lucida Sans Typewriter" w:eastAsia="Times New Roman" w:hAnsi="Lucida Sans Typewriter" w:cs="Times New Roman"/>
+          <w:color w:val="000000"/>
+          <w:sz w:val="28"/>
+          <w:szCs w:val="28"/>
+        </w:rPr>
+      </w:pPr>
+      <w:r>
+        <w:rPr>
+          <w:rFonts w:ascii="Lucida Sans Typewriter" w:eastAsia="Times New Roman" w:hAnsi="Lucida Sans Typewriter" w:cs="Times New Roman"/>
+          <w:color w:val="000000"/>
+          <w:sz w:val="28"/>
+          <w:szCs w:val="28"/>
+        </w:rPr>
+        <w:t>/_api/web/lists/getbytitle('ITT Calendar')/items</w:t>
+      </w:r>
+    </w:p>
+    <w:p>
+      <w:pPr>
+        <w:shd w:val="clear" w:color="auto" w:fill="FFFFFE"/>
+        <w:spacing w:after="0" w:line="270" w:lineRule="atLeast"/>
+        <w:rPr>
+          <w:rFonts w:ascii="Amasis MT Pro Black" w:eastAsia="Times New Roman" w:hAnsi="Amasis MT Pro Black" w:cs="Times New Roman"/>
+          <w:color w:val="000000"/>
+          <w:sz w:val="24"/>
+          <w:szCs w:val="24"/>
+        </w:rPr>
+      </w:pPr>
+    </w:p>
+    <w:p>
+      <w:pPr>
+        <w:shd w:val="clear" w:color="auto" w:fill="FFFFFE"/>
+        <w:spacing w:after="0" w:line="270" w:lineRule="atLeast"/>
+        <w:rPr>
+          <w:rFonts w:ascii="Amasis MT Pro Black" w:eastAsia="Times New Roman" w:hAnsi="Amasis MT Pro Black" w:cs="Times New Roman"/>
+          <w:color w:val="000000"/>
+          <w:sz w:val="24"/>
+          <w:szCs w:val="24"/>
+        </w:rPr>
+      </w:pPr>
+      <w:r>
+        <w:rPr>
+          <w:rFonts w:ascii="Amasis MT Pro Black" w:eastAsia="Times New Roman" w:hAnsi="Amasis MT Pro Black" w:cs="Times New Roman"/>
+          <w:color w:val="000000"/>
+          <w:sz w:val="24"/>
+          <w:szCs w:val="24"/>
+        </w:rPr>
+        <w:drawing>
+          <wp:inline distT="0" distB="0" distL="0" distR="0" wp14:anchorId="56EF7BF7" wp14:editId="25E25DAC">
+            <wp:extent cx="6410739" cy="4764582"/>
+            <wp:effectExtent l="0" t="0" r="9525" b="0"/>
+            <wp:docPr id="4" name="Picture 4"/>
+            <wp:cNvGraphicFramePr>
+              <a:graphicFrameLocks xmlns:a="http://schemas.openxmlformats.org/drawingml/2006/main" noChangeAspect="1"/>
+            </wp:cNvGraphicFramePr>
+            <a:graphic xmlns:a="http://schemas.openxmlformats.org/drawingml/2006/main">
+              <a:graphicData uri="http://schemas.openxmlformats.org/drawingml/2006/picture">
+                <pic:pic xmlns:pic="http://schemas.openxmlformats.org/drawingml/2006/picture">
+                  <pic:nvPicPr>
+                    <pic:cNvPr id="1" name=""/>
+                    <pic:cNvPicPr/>
+                  </pic:nvPicPr>
+                  <pic:blipFill>
+                    <a:blip r:embed="rId7"/>
+                    <a:stretch>
+                      <a:fillRect/>
+                    </a:stretch>
+                  </pic:blipFill>
+                  <pic:spPr>
+                    <a:xfrm>
+                      <a:off x="0" y="0"/>
+                      <a:ext cx="6426961" cy="4776639"/>
+                    </a:xfrm>
+                    <a:prstGeom prst="rect">
+                      <a:avLst/>
+                    </a:prstGeom>
+                  </pic:spPr>
+                </pic:pic>
+              </a:graphicData>
+            </a:graphic>
+          </wp:inline>
+        </w:drawing>
+      </w:r>
+    </w:p>
+    <w:p>
+      <w:pPr>
+        <w:shd w:val="clear" w:color="auto" w:fill="FFFFFE"/>
+        <w:spacing w:after="0" w:line="270" w:lineRule="atLeast"/>
+        <w:rPr>
+          <w:rFonts w:ascii="Amasis MT Pro Black" w:eastAsia="Times New Roman" w:hAnsi="Amasis MT Pro Black" w:cs="Times New Roman"/>
+          <w:color w:val="000000"/>
+          <w:sz w:val="24"/>
+          <w:szCs w:val="24"/>
+        </w:rPr>
+      </w:pPr>
+    </w:p>
+    <w:p>
+      <w:pPr>
+        <w:shd w:val="clear" w:color="auto" w:fill="FFFFFE"/>
+        <w:spacing w:after="0" w:line="270" w:lineRule="atLeast"/>
+        <w:rPr>
+          <w:rFonts w:ascii="Lucida Sans Typewriter" w:eastAsia="Times New Roman" w:hAnsi="Lucida Sans Typewriter" w:cs="Times New Roman"/>
+          <w:color w:val="000000"/>
+          <w:sz w:val="32"/>
+          <w:szCs w:val="32"/>
+        </w:rPr>
+      </w:pPr>
+      <w:r>
+        <w:rPr>
+          <w:rFonts w:ascii="Lato" w:eastAsia="Times New Roman" w:hAnsi="Lato" w:cs="Times New Roman"/>
+          <w:b/>
+          <w:bCs/>
+          <w:color w:val="4472C4" w:themeColor="accent1"/>
+          <w:sz w:val="32"/>
+          <w:szCs w:val="32"/>
+        </w:rPr>
+        <w:t>Headers:</w:t>
+      </w:r>
+      <w:r>
+        <w:rPr>
+          <w:rFonts w:ascii="Lato" w:eastAsia="Times New Roman" w:hAnsi="Lato" w:cs="Times New Roman"/>
+          <w:color w:val="000000"/>
+          <w:sz w:val="32"/>
+          <w:szCs w:val="32"/>
+        </w:rPr>
+        <w:br/>
+      </w:r>
+      <w:r>
+        <w:rPr>
+          <w:rFonts w:ascii="Lucida Sans Typewriter" w:eastAsia="Times New Roman" w:hAnsi="Lucida Sans Typewriter" w:cs="Times New Roman"/>
+          <w:color w:val="000000"/>
+          <w:sz w:val="32"/>
+          <w:szCs w:val="32"/>
+        </w:rPr>
+        <w:t>Content-Type:</w:t>
+      </w:r>
+      <w:r>
+        <w:rPr>
+          <w:rFonts w:ascii="Lucida Sans Typewriter" w:eastAsia="Times New Roman" w:hAnsi="Lucida Sans Typewriter" w:cs="Times New Roman"/>
+          <w:color w:val="000000"/>
+          <w:sz w:val="32"/>
+          <w:szCs w:val="32"/>
+        </w:rPr>
+        <w:tab/>
+      </w:r>
+      <w:r>
+        <w:rPr>
+          <w:rFonts w:ascii="Lucida Sans Typewriter" w:eastAsia="Times New Roman" w:hAnsi="Lucida Sans Typewriter" w:cs="Times New Roman"/>
+          <w:color w:val="000000"/>
+          <w:sz w:val="32"/>
+          <w:szCs w:val="32"/>
+        </w:rPr>
+        <w:t>application/</w:t>
+      </w:r>
+      <w:proofErr w:type="spellStart"/>
+      <w:r>
+        <w:rPr>
+          <w:rFonts w:ascii="Lucida Sans Typewriter" w:eastAsia="Times New Roman" w:hAnsi="Lucida Sans Typewriter" w:cs="Times New Roman"/>
+          <w:color w:val="000000"/>
+          <w:sz w:val="32"/>
+          <w:szCs w:val="32"/>
+        </w:rPr>
+        <w:t>json;odata</w:t>
+      </w:r>
+      <w:proofErr w:type="spellEnd"/>
+      <w:r>
+        <w:rPr>
+          <w:rFonts w:ascii="Lucida Sans Typewriter" w:eastAsia="Times New Roman" w:hAnsi="Lucida Sans Typewriter" w:cs="Times New Roman"/>
+          <w:color w:val="000000"/>
+          <w:sz w:val="32"/>
+          <w:szCs w:val="32"/>
+        </w:rPr>
+        <w:t>=verbose,</w:t>
+      </w:r>
+    </w:p>
+    <w:p>
+      <w:pPr>
+        <w:shd w:val="clear" w:color="auto" w:fill="FFFFFE"/>
+        <w:spacing w:after="0" w:line="270" w:lineRule="atLeast"/>
+        <w:rPr>
+          <w:rFonts w:ascii="Lucida Sans Typewriter" w:eastAsia="Times New Roman" w:hAnsi="Lucida Sans Typewriter" w:cs="Times New Roman"/>
+          <w:color w:val="000000"/>
+          <w:sz w:val="32"/>
+          <w:szCs w:val="32"/>
+        </w:rPr>
+      </w:pPr>
+      <w:r>
+        <w:rPr>
+          <w:rFonts w:ascii="Lucida Sans Typewriter" w:eastAsia="Times New Roman" w:hAnsi="Lucida Sans Typewriter" w:cs="Times New Roman"/>
+          <w:color w:val="000000"/>
+          <w:sz w:val="32"/>
+          <w:szCs w:val="32"/>
+        </w:rPr>
+        <w:t>Accept</w:t>
+      </w:r>
+      <w:r>
+        <w:rPr>
+          <w:rFonts w:ascii="Lucida Sans Typewriter" w:eastAsia="Times New Roman" w:hAnsi="Lucida Sans Typewriter" w:cs="Times New Roman"/>
+          <w:color w:val="000000"/>
+          <w:sz w:val="32"/>
+          <w:szCs w:val="32"/>
+        </w:rPr>
+        <w:t>:</w:t>
+      </w:r>
+      <w:r>
+        <w:rPr>
+          <w:rFonts w:ascii="Lucida Sans Typewriter" w:eastAsia="Times New Roman" w:hAnsi="Lucida Sans Typewriter" w:cs="Times New Roman"/>
+          <w:color w:val="000000"/>
+          <w:sz w:val="32"/>
+          <w:szCs w:val="32"/>
+        </w:rPr>
+        <w:tab/>
+      </w:r>
+      <w:r>
+        <w:rPr>
+          <w:rFonts w:ascii="Lucida Sans Typewriter" w:eastAsia="Times New Roman" w:hAnsi="Lucida Sans Typewriter" w:cs="Times New Roman"/>
+          <w:color w:val="000000"/>
+          <w:sz w:val="32"/>
+          <w:szCs w:val="32"/>
+        </w:rPr>
+        <w:tab/>
+      </w:r>
+      <w:r>
+        <w:rPr>
+          <w:rFonts w:ascii="Lucida Sans Typewriter" w:eastAsia="Times New Roman" w:hAnsi="Lucida Sans Typewriter" w:cs="Times New Roman"/>
+          <w:color w:val="000000"/>
+          <w:sz w:val="32"/>
+          <w:szCs w:val="32"/>
+        </w:rPr>
+        <w:tab/>
+      </w:r>
+      <w:r>
+        <w:rPr>
+          <w:rFonts w:ascii="Lucida Sans Typewriter" w:eastAsia="Times New Roman" w:hAnsi="Lucida Sans Typewriter" w:cs="Times New Roman"/>
+          <w:color w:val="000000"/>
+          <w:sz w:val="32"/>
+          <w:szCs w:val="32"/>
+        </w:rPr>
+        <w:t>application/</w:t>
+      </w:r>
+      <w:proofErr w:type="spellStart"/>
+      <w:r>
+        <w:rPr>
+          <w:rFonts w:ascii="Lucida Sans Typewriter" w:eastAsia="Times New Roman" w:hAnsi="Lucida Sans Typewriter" w:cs="Times New Roman"/>
+          <w:color w:val="000000"/>
+          <w:sz w:val="32"/>
+          <w:szCs w:val="32"/>
+        </w:rPr>
+        <w:t>json;odata</w:t>
+      </w:r>
+      <w:proofErr w:type="spellEnd"/>
+      <w:r>
+        <w:rPr>
+          <w:rFonts w:ascii="Lucida Sans Typewriter" w:eastAsia="Times New Roman" w:hAnsi="Lucida Sans Typewriter" w:cs="Times New Roman"/>
+          <w:color w:val="000000"/>
+          <w:sz w:val="32"/>
+          <w:szCs w:val="32"/>
+        </w:rPr>
+        <w:t>=verbose</w:t>
+      </w:r>
+    </w:p>
+    <w:p>
+      <w:pPr>
+        <w:shd w:val="clear" w:color="auto" w:fill="FFFFFE"/>
+        <w:spacing w:after="0" w:line="270" w:lineRule="atLeast"/>
+        <w:rPr>
+          <w:rFonts w:ascii="Lucida Sans Typewriter" w:eastAsia="Times New Roman" w:hAnsi="Lucida Sans Typewriter" w:cs="Times New Roman"/>
+          <w:color w:val="000000"/>
+          <w:sz w:val="32"/>
+          <w:szCs w:val="32"/>
+        </w:rPr>
+      </w:pPr>
+    </w:p>
+    <w:p>
+      <w:pPr>
+        <w:shd w:val="clear" w:color="auto" w:fill="FFFFFE"/>
+        <w:spacing w:after="0" w:line="270" w:lineRule="atLeast"/>
+        <w:rPr>
+          <w:rFonts w:ascii="Lucida Sans Typewriter" w:eastAsia="Times New Roman" w:hAnsi="Lucida Sans Typewriter" w:cs="Times New Roman"/>
+          <w:color w:val="000000"/>
+          <w:sz w:val="32"/>
+          <w:szCs w:val="32"/>
+        </w:rPr>
+      </w:pPr>
+    </w:p>
+    <w:p>
+      <w:pPr>
+        <w:shd w:val="clear" w:color="auto" w:fill="FFFFFE"/>
+        <w:spacing w:after="0" w:line="270" w:lineRule="atLeast"/>
+        <w:rPr>
+          <w:rFonts w:ascii="Lucida Sans Typewriter" w:eastAsia="Times New Roman" w:hAnsi="Lucida Sans Typewriter" w:cs="Times New Roman"/>
+          <w:color w:val="000000"/>
+          <w:sz w:val="32"/>
+          <w:szCs w:val="32"/>
+        </w:rPr>
+      </w:pPr>
+      <w:r>
+        <w:rPr>
+          <w:rFonts w:ascii="Lato" w:eastAsia="Times New Roman" w:hAnsi="Lato" w:cs="Times New Roman"/>
+          <w:b/>
+          <w:bCs/>
+          <w:color w:val="4472C4" w:themeColor="accent1"/>
+          <w:sz w:val="32"/>
+          <w:szCs w:val="32"/>
+        </w:rPr>
+        <w:t>Body:</w:t>
+      </w:r>
+    </w:p>
+    <w:p>
+      <w:pPr>
+        <w:shd w:val="clear" w:color="auto" w:fill="FFFFFE"/>
+        <w:spacing w:after="0" w:line="270" w:lineRule="atLeast"/>
+        <w:rPr>
+          <w:rFonts w:ascii="Lucida Sans Typewriter" w:eastAsia="Times New Roman" w:hAnsi="Lucida Sans Typewriter" w:cs="Times New Roman"/>
+          <w:color w:val="000000"/>
+          <w:sz w:val="32"/>
+          <w:szCs w:val="32"/>
+        </w:rPr>
+      </w:pPr>
+      <w:r>
+        <w:rPr>
+          <w:rFonts w:ascii="Lucida Sans Typewriter" w:eastAsia="Times New Roman" w:hAnsi="Lucida Sans Typewriter" w:cs="Times New Roman"/>
+          <w:color w:val="000000"/>
+          <w:sz w:val="32"/>
+          <w:szCs w:val="32"/>
+        </w:rPr>
+        <w:t>{"__metadata":</w:t>
+      </w:r>
+    </w:p>
+    <w:p>
+      <w:pPr>
+        <w:shd w:val="clear" w:color="auto" w:fill="FFFFFE"/>
+        <w:spacing w:after="0" w:line="270" w:lineRule="atLeast"/>
+        <w:rPr>
+          <w:rFonts w:ascii="Lucida Sans Typewriter" w:eastAsia="Times New Roman" w:hAnsi="Lucida Sans Typewriter" w:cs="Times New Roman"/>
+          <w:color w:val="000000"/>
+          <w:sz w:val="32"/>
+          <w:szCs w:val="32"/>
+        </w:rPr>
+      </w:pPr>
+      <w:r>
+        <w:rPr>
+          <w:rFonts w:ascii="Lucida Sans Typewriter" w:eastAsia="Times New Roman" w:hAnsi="Lucida Sans Typewriter" w:cs="Times New Roman"/>
+          <w:color w:val="000000"/>
+          <w:sz w:val="32"/>
+          <w:szCs w:val="32"/>
+        </w:rPr>
+        <w:t xml:space="preserve"> </w:t>
+      </w:r>
+      <w:r>
+        <w:rPr>
+          <w:rFonts w:ascii="Lucida Sans Typewriter" w:eastAsia="Times New Roman" w:hAnsi="Lucida Sans Typewriter" w:cs="Times New Roman"/>
+          <w:color w:val="000000"/>
+          <w:sz w:val="32"/>
+          <w:szCs w:val="32"/>
+        </w:rPr>
+        <w:tab/>
+        <w:t>{"type":"</w:t>
+      </w:r>
+      <w:proofErr w:type="spellStart"/>
+      <w:r>
+        <w:rPr>
+          <w:rFonts w:ascii="Lucida Sans Typewriter" w:eastAsia="Times New Roman" w:hAnsi="Lucida Sans Typewriter" w:cs="Times New Roman"/>
+          <w:color w:val="000000"/>
+          <w:sz w:val="32"/>
+          <w:szCs w:val="32"/>
+        </w:rPr>
+        <w:t>SP.Data.ITTCalListItem</w:t>
+      </w:r>
+      <w:proofErr w:type="spellEnd"/>
+      <w:r>
+        <w:rPr>
+          <w:rFonts w:ascii="Lucida Sans Typewriter" w:eastAsia="Times New Roman" w:hAnsi="Lucida Sans Typewriter" w:cs="Times New Roman"/>
+          <w:color w:val="000000"/>
+          <w:sz w:val="32"/>
+          <w:szCs w:val="32"/>
+        </w:rPr>
+        <w:t>"},</w:t>
+      </w:r>
+    </w:p>
+    <w:p>
+      <w:pPr>
+        <w:shd w:val="clear" w:color="auto" w:fill="FFFFFE"/>
+        <w:spacing w:after="0" w:line="270" w:lineRule="atLeast"/>
+        <w:rPr>
+          <w:rFonts w:ascii="Lucida Sans Typewriter" w:eastAsia="Times New Roman" w:hAnsi="Lucida Sans Typewriter" w:cs="Times New Roman"/>
+          <w:color w:val="000000"/>
+          <w:sz w:val="32"/>
+          <w:szCs w:val="32"/>
+        </w:rPr>
+      </w:pPr>
+      <w:r>
+        <w:rPr>
+          <w:rFonts w:ascii="Lucida Sans Typewriter" w:eastAsia="Times New Roman" w:hAnsi="Lucida Sans Typewriter" w:cs="Times New Roman"/>
+          <w:color w:val="000000"/>
+          <w:sz w:val="32"/>
+          <w:szCs w:val="32"/>
+        </w:rPr>
+        <w:t xml:space="preserve">       "</w:t>
+      </w:r>
+      <w:proofErr w:type="spellStart"/>
+      <w:r>
+        <w:rPr>
+          <w:rFonts w:ascii="Lucida Sans Typewriter" w:eastAsia="Times New Roman" w:hAnsi="Lucida Sans Typewriter" w:cs="Times New Roman"/>
+          <w:color w:val="000000"/>
+          <w:sz w:val="32"/>
+          <w:szCs w:val="32"/>
+        </w:rPr>
+        <w:t>Title":"Test</w:t>
+      </w:r>
+      <w:proofErr w:type="spellEnd"/>
+      <w:r>
+        <w:rPr>
+          <w:rFonts w:ascii="Lucida Sans Typewriter" w:eastAsia="Times New Roman" w:hAnsi="Lucida Sans Typewriter" w:cs="Times New Roman"/>
+          <w:color w:val="000000"/>
+          <w:sz w:val="32"/>
+          <w:szCs w:val="32"/>
+        </w:rPr>
+        <w:t xml:space="preserve"> event insert",</w:t>
+      </w:r>
+    </w:p>
+    <w:p>
+      <w:pPr>
+        <w:shd w:val="clear" w:color="auto" w:fill="FFFFFE"/>
+        <w:spacing w:after="0" w:line="270" w:lineRule="atLeast"/>
+        <w:rPr>
+          <w:rFonts w:ascii="Lucida Sans Typewriter" w:eastAsia="Times New Roman" w:hAnsi="Lucida Sans Typewriter" w:cs="Times New Roman"/>
+          <w:color w:val="000000"/>
+          <w:sz w:val="32"/>
+          <w:szCs w:val="32"/>
+        </w:rPr>
+      </w:pPr>
+      <w:r>
+        <w:rPr>
+          <w:rFonts w:ascii="Lucida Sans Typewriter" w:eastAsia="Times New Roman" w:hAnsi="Lucida Sans Typewriter" w:cs="Times New Roman"/>
+          <w:color w:val="000000"/>
+          <w:sz w:val="32"/>
+          <w:szCs w:val="32"/>
+        </w:rPr>
+        <w:t xml:space="preserve">       "</w:t>
+      </w:r>
+      <w:proofErr w:type="spellStart"/>
+      <w:r>
+        <w:rPr>
+          <w:rFonts w:ascii="Lucida Sans Typewriter" w:eastAsia="Times New Roman" w:hAnsi="Lucida Sans Typewriter" w:cs="Times New Roman"/>
+          <w:color w:val="000000"/>
+          <w:sz w:val="32"/>
+          <w:szCs w:val="32"/>
+        </w:rPr>
+        <w:t>Unit":"temp</w:t>
+      </w:r>
+      <w:proofErr w:type="spellEnd"/>
+      <w:r>
+        <w:rPr>
+          <w:rFonts w:ascii="Lucida Sans Typewriter" w:eastAsia="Times New Roman" w:hAnsi="Lucida Sans Typewriter" w:cs="Times New Roman"/>
+          <w:color w:val="000000"/>
+          <w:sz w:val="32"/>
+          <w:szCs w:val="32"/>
+        </w:rPr>
+        <w:t>",</w:t>
+      </w:r>
+    </w:p>
+    <w:p>
+      <w:pPr>
+        <w:shd w:val="clear" w:color="auto" w:fill="FFFFFE"/>
+        <w:spacing w:after="0" w:line="270" w:lineRule="atLeast"/>
+        <w:rPr>
+          <w:rFonts w:ascii="Lucida Sans Typewriter" w:eastAsia="Times New Roman" w:hAnsi="Lucida Sans Typewriter" w:cs="Times New Roman"/>
+          <w:color w:val="000000"/>
+          <w:sz w:val="32"/>
+          <w:szCs w:val="32"/>
+        </w:rPr>
+      </w:pPr>
+      <w:r>
+        <w:rPr>
+          <w:rFonts w:ascii="Lucida Sans Typewriter" w:eastAsia="Times New Roman" w:hAnsi="Lucida Sans Typewriter" w:cs="Times New Roman"/>
+          <w:color w:val="000000"/>
+          <w:sz w:val="32"/>
+          <w:szCs w:val="32"/>
+        </w:rPr>
+        <w:t xml:space="preserve">       "StartTime":"2023-10-29"</w:t>
+      </w:r>
+    </w:p>
+    <w:p>
+      <w:pPr>
+        <w:shd w:val="clear" w:color="auto" w:fill="FFFFFE"/>
+        <w:spacing w:after="0" w:line="270" w:lineRule="atLeast"/>
+        <w:rPr>
+          <w:rFonts w:ascii="Lucida Sans Typewriter" w:eastAsia="Times New Roman" w:hAnsi="Lucida Sans Typewriter" w:cs="Times New Roman"/>
+          <w:color w:val="000000"/>
+          <w:sz w:val="32"/>
+          <w:szCs w:val="32"/>
+        </w:rPr>
+      </w:pPr>
+      <w:r>
+        <w:rPr>
+          <w:rFonts w:ascii="Lucida Sans Typewriter" w:eastAsia="Times New Roman" w:hAnsi="Lucida Sans Typewriter" w:cs="Times New Roman"/>
+          <w:color w:val="000000"/>
+          <w:sz w:val="32"/>
+          <w:szCs w:val="32"/>
+        </w:rPr>
+        <w:t>}</w:t>
+      </w:r>
+    </w:p>
+    <w:p>
+      <w:pPr>
+        <w:rPr>
+          <w:rFonts w:ascii="Amasis MT Pro Black" w:eastAsia="Times New Roman" w:hAnsi="Amasis MT Pro Black" w:cs="Times New Roman"/>
+          <w:color w:val="000000"/>
+          <w:sz w:val="24"/>
+          <w:szCs w:val="24"/>
+        </w:rPr>
+      </w:pPr>
+      <w:r>
+        <w:rPr>
+          <w:rFonts w:ascii="Amasis MT Pro Black" w:eastAsia="Times New Roman" w:hAnsi="Amasis MT Pro Black" w:cs="Times New Roman"/>
+          <w:color w:val="000000"/>
+          <w:sz w:val="24"/>
+          <w:szCs w:val="24"/>
+        </w:rPr>
+        <w:br w:type="page"/>
+      </w:r>
+    </w:p>
+    <w:p>
+      <w:pPr>
+        <w:shd w:val="clear" w:color="auto" w:fill="FFFFFE"/>
+        <w:spacing w:after="0" w:line="270" w:lineRule="atLeast"/>
+        <w:rPr>
+          <w:rFonts w:ascii="Amasis MT Pro Black" w:eastAsia="Times New Roman" w:hAnsi="Amasis MT Pro Black" w:cs="Times New Roman"/>
+          <w:color w:val="000000"/>
+          <w:sz w:val="24"/>
+          <w:szCs w:val="24"/>
+        </w:rPr>
+      </w:pPr>
+    </w:p>
+    <w:p>
+      <w:pPr>
+        <w:shd w:val="clear" w:color="auto" w:fill="FFFFFE"/>
+        <w:spacing w:after="0" w:line="270" w:lineRule="atLeast"/>
+        <w:rPr>
+          <w:rFonts w:ascii="Amasis MT Pro Black" w:eastAsia="Times New Roman" w:hAnsi="Amasis MT Pro Black" w:cs="Times New Roman"/>
+          <w:color w:val="000000"/>
+          <w:sz w:val="24"/>
+          <w:szCs w:val="24"/>
+        </w:rPr>
+      </w:pPr>
+      <w:r>
+        <w:rPr>
+          <w:rFonts w:ascii="Amasis MT Pro Black" w:eastAsia="Times New Roman" w:hAnsi="Amasis MT Pro Black" w:cs="Times New Roman"/>
+          <w:color w:val="000000"/>
+          <w:sz w:val="24"/>
+          <w:szCs w:val="24"/>
+        </w:rPr>
         <w:t xml:space="preserve">Update </w:t>
       </w:r>
       <w:r>
@@ -793,6 +1383,79 @@
         <w:shd w:val="clear" w:color="auto" w:fill="FFFFFE"/>
         <w:spacing w:after="0" w:line="270" w:lineRule="atLeast"/>
         <w:rPr>
+          <w:rFonts w:eastAsia="Times New Roman" w:cstheme="minorHAnsi"/>
+          <w:i/>
+          <w:iCs/>
+          <w:color w:val="C00000"/>
+          <w:sz w:val="24"/>
+          <w:szCs w:val="24"/>
+        </w:rPr>
+      </w:pPr>
+      <w:r>
+        <w:rPr>
+          <w:rFonts w:eastAsia="Times New Roman" w:cstheme="minorHAnsi"/>
+          <w:i/>
+          <w:iCs/>
+          <w:color w:val="C00000"/>
+          <w:sz w:val="24"/>
+          <w:szCs w:val="24"/>
+        </w:rPr>
+        <w:t>Using the list item ID</w:t>
+      </w:r>
+    </w:p>
+    <w:p>
+      <w:pPr>
+        <w:shd w:val="clear" w:color="auto" w:fill="FFFFFE"/>
+        <w:spacing w:after="0" w:line="270" w:lineRule="atLeast"/>
+        <w:rPr>
+          <w:rFonts w:ascii="Lucida Sans Typewriter" w:eastAsia="Times New Roman" w:hAnsi="Lucida Sans Typewriter" w:cs="Times New Roman"/>
+          <w:color w:val="000000"/>
+          <w:sz w:val="24"/>
+          <w:szCs w:val="24"/>
+        </w:rPr>
+      </w:pPr>
+      <w:r>
+        <w:rPr>
+          <w:rFonts w:ascii="Lucida Sans Typewriter" w:eastAsia="Times New Roman" w:hAnsi="Lucida Sans Typewriter" w:cs="Times New Roman"/>
+          <w:color w:val="000000"/>
+          <w:sz w:val="24"/>
+          <w:szCs w:val="24"/>
+        </w:rPr>
+        <w:t xml:space="preserve">Uri: </w:t>
+      </w:r>
+      <w:r>
+        <w:rPr>
+          <w:rFonts w:ascii="Lucida Sans Typewriter" w:eastAsia="Times New Roman" w:hAnsi="Lucida Sans Typewriter" w:cs="Times New Roman"/>
+          <w:color w:val="000000"/>
+          <w:sz w:val="24"/>
+          <w:szCs w:val="24"/>
+        </w:rPr>
+        <w:t>/_api/web/lists/getbytitle(</w:t>
+      </w:r>
+      <w:r>
+        <w:rPr>
+          <w:rFonts w:ascii="Lucida Sans Typewriter" w:eastAsia="Times New Roman" w:hAnsi="Lucida Sans Typewriter" w:cs="Times New Roman"/>
+          <w:color w:val="000000"/>
+          <w:sz w:val="24"/>
+          <w:szCs w:val="24"/>
+        </w:rPr>
+        <w:t>'</w:t>
+      </w:r>
+      <w:r>
+        <w:rPr>
+          <w:rFonts w:ascii="Lucida Sans Typewriter" w:eastAsia="Times New Roman" w:hAnsi="Lucida Sans Typewriter" w:cs="Times New Roman"/>
+          <w:color w:val="000000"/>
+          <w:sz w:val="24"/>
+          <w:szCs w:val="24"/>
+        </w:rPr>
+        <w:t>Staff')/items(1620)</w:t>
+      </w:r>
+    </w:p>
+    <w:p>
+      <w:pPr>
+        <w:shd w:val="clear" w:color="auto" w:fill="FFFFFE"/>
+        <w:spacing w:after="0" w:line="270" w:lineRule="atLeast"/>
+        <w:rPr>
           <w:rFonts w:ascii="Amasis MT Pro Black" w:eastAsia="Times New Roman" w:hAnsi="Amasis MT Pro Black" w:cs="Times New Roman"/>
           <w:color w:val="000000"/>
           <w:sz w:val="24"/>
@@ -805,75 +1468,16 @@
         <w:shd w:val="clear" w:color="auto" w:fill="FFFFFE"/>
         <w:spacing w:after="0" w:line="270" w:lineRule="atLeast"/>
         <w:rPr>
-          <w:rFonts w:ascii="Lucida Sans Typewriter" w:eastAsia="Times New Roman" w:hAnsi="Lucida Sans Typewriter" w:cs="Times New Roman"/>
-          <w:color w:val="000000"/>
-          <w:sz w:val="24"/>
-          <w:szCs w:val="24"/>
-        </w:rPr>
-      </w:pPr>
-      <w:r>
-        <w:rPr>
-          <w:rFonts w:ascii="Lucida Sans Typewriter" w:eastAsia="Times New Roman" w:hAnsi="Lucida Sans Typewriter" w:cs="Times New Roman"/>
-          <w:color w:val="000000"/>
-          <w:sz w:val="24"/>
-          <w:szCs w:val="24"/>
-        </w:rPr>
-        <w:t xml:space="preserve">Uri: </w:t>
-      </w:r>
-      <w:r>
-        <w:rPr>
-          <w:rFonts w:ascii="Lucida Sans Typewriter" w:eastAsia="Times New Roman" w:hAnsi="Lucida Sans Typewriter" w:cs="Times New Roman"/>
-          <w:color w:val="000000"/>
-          <w:sz w:val="24"/>
-          <w:szCs w:val="24"/>
-        </w:rPr>
-        <w:t>/_api/web/lists/getbytitle(</w:t>
-      </w:r>
-      <w:r>
-        <w:rPr>
-          <w:rFonts w:ascii="Lucida Sans Typewriter" w:eastAsia="Times New Roman" w:hAnsi="Lucida Sans Typewriter" w:cs="Times New Roman"/>
-          <w:color w:val="000000"/>
-          <w:sz w:val="24"/>
-          <w:szCs w:val="24"/>
-        </w:rPr>
-        <w:t>'</w:t>
-      </w:r>
-      <w:r>
-        <w:rPr>
-          <w:rFonts w:ascii="Lucida Sans Typewriter" w:eastAsia="Times New Roman" w:hAnsi="Lucida Sans Typewriter" w:cs="Times New Roman"/>
-          <w:color w:val="000000"/>
-          <w:sz w:val="24"/>
-          <w:szCs w:val="24"/>
-        </w:rPr>
-        <w:t>Staff')/items(1620)</w:t>
-      </w:r>
-    </w:p>
-    <w:p>
-      <w:pPr>
-        <w:shd w:val="clear" w:color="auto" w:fill="FFFFFE"/>
-        <w:spacing w:after="0" w:line="270" w:lineRule="atLeast"/>
-        <w:rPr>
           <w:rFonts w:ascii="Amasis MT Pro Black" w:eastAsia="Times New Roman" w:hAnsi="Amasis MT Pro Black" w:cs="Times New Roman"/>
           <w:color w:val="000000"/>
           <w:sz w:val="24"/>
           <w:szCs w:val="24"/>
         </w:rPr>
       </w:pPr>
-    </w:p>
-    <w:p>
-      <w:pPr>
-        <w:shd w:val="clear" w:color="auto" w:fill="FFFFFE"/>
-        <w:spacing w:after="0" w:line="270" w:lineRule="atLeast"/>
+      <w:r>
         <w:rPr>
           <w:rFonts w:ascii="Amasis MT Pro Black" w:eastAsia="Times New Roman" w:hAnsi="Amasis MT Pro Black" w:cs="Times New Roman"/>
-          <w:color w:val="000000"/>
-          <w:sz w:val="24"/>
-          <w:szCs w:val="24"/>
-        </w:rPr>
-      </w:pPr>
-      <w:r>
-        <w:rPr>
-          <w:rFonts w:ascii="Amasis MT Pro Black" w:eastAsia="Times New Roman" w:hAnsi="Amasis MT Pro Black" w:cs="Times New Roman"/>
+          <w:noProof/>
           <w:color w:val="000000"/>
           <w:sz w:val="24"/>
           <w:szCs w:val="24"/>
@@ -894,7 +1498,7 @@
                     <pic:cNvPicPr/>
                   </pic:nvPicPr>
                   <pic:blipFill>
-                    <a:blip r:embed="rId7"/>
+                    <a:blip r:embed="rId8"/>
                     <a:stretch>
                       <a:fillRect/>
                     </a:stretch>

</xml_diff>